<commit_message>
refactor: Update graph styling
</commit_message>
<xml_diff>
--- a/Report.docx
+++ b/Report.docx
@@ -119,9 +119,9 @@
               <wp:posOffset>313829</wp:posOffset>
             </wp:positionH>
             <wp:positionV relativeFrom="line">
-              <wp:posOffset>247382</wp:posOffset>
+              <wp:posOffset>226012</wp:posOffset>
             </wp:positionV>
-            <wp:extent cx="3190364" cy="4135655"/>
+            <wp:extent cx="3018844" cy="3945262"/>
             <wp:effectExtent l="0" t="0" r="0" b="0"/>
             <wp:wrapThrough wrapText="bothSides" distL="152400" distR="152400">
               <wp:wrapPolygon edited="1">
@@ -132,13 +132,13 @@
                 <wp:lineTo x="0" y="0"/>
               </wp:wrapPolygon>
             </wp:wrapThrough>
-            <wp:docPr id="1073741825" name="officeArt object" descr="pasted-image.png"/>
+            <wp:docPr id="1073741825" name="officeArt object"/>
             <wp:cNvGraphicFramePr/>
             <a:graphic xmlns:a="http://schemas.openxmlformats.org/drawingml/2006/main">
               <a:graphicData uri="http://schemas.openxmlformats.org/drawingml/2006/picture">
                 <pic:pic xmlns:pic="http://schemas.openxmlformats.org/drawingml/2006/picture">
                   <pic:nvPicPr>
-                    <pic:cNvPr id="1073741825" name="pasted-image.png" descr="pasted-image.png"/>
+                    <pic:cNvPr id="1073741825" name="Screen Shot 2021-03-20 at 11.23.40 AM.png"/>
                     <pic:cNvPicPr>
                       <a:picLocks noChangeAspect="1"/>
                     </pic:cNvPicPr>
@@ -154,7 +154,7 @@
                   <pic:spPr>
                     <a:xfrm>
                       <a:off x="0" y="0"/>
-                      <a:ext cx="3190364" cy="4135655"/>
+                      <a:ext cx="3018844" cy="3945262"/>
                     </a:xfrm>
                     <a:prstGeom prst="rect">
                       <a:avLst/>
@@ -187,6 +187,9 @@
         <w:pStyle w:val="Body A"/>
       </w:pPr>
       <w:r>
+        <w:rPr>
+          <w:u w:val="single"/>
+        </w:rPr>
         <w:drawing xmlns:a="http://schemas.openxmlformats.org/drawingml/2006/main">
           <wp:anchor distT="152400" distB="152400" distL="152400" distR="152400" simplePos="0" relativeHeight="251660288" behindDoc="0" locked="0" layoutInCell="1" allowOverlap="1">
             <wp:simplePos x="0" y="0"/>
@@ -194,9 +197,9 @@
               <wp:posOffset>313829</wp:posOffset>
             </wp:positionH>
             <wp:positionV relativeFrom="line">
-              <wp:posOffset>4279231</wp:posOffset>
+              <wp:posOffset>4027209</wp:posOffset>
             </wp:positionV>
-            <wp:extent cx="4053038" cy="3039779"/>
+            <wp:extent cx="4253601" cy="3190201"/>
             <wp:effectExtent l="0" t="0" r="0" b="0"/>
             <wp:wrapThrough wrapText="bothSides" distL="152400" distR="152400">
               <wp:wrapPolygon edited="1">
@@ -207,13 +210,13 @@
                 <wp:lineTo x="0" y="0"/>
               </wp:wrapPolygon>
             </wp:wrapThrough>
-            <wp:docPr id="1073741826" name="officeArt object" descr="scores_mavg_105.png"/>
+            <wp:docPr id="1073741826" name="officeArt object"/>
             <wp:cNvGraphicFramePr/>
             <a:graphic xmlns:a="http://schemas.openxmlformats.org/drawingml/2006/main">
               <a:graphicData uri="http://schemas.openxmlformats.org/drawingml/2006/picture">
                 <pic:pic xmlns:pic="http://schemas.openxmlformats.org/drawingml/2006/picture">
                   <pic:nvPicPr>
-                    <pic:cNvPr id="1073741826" name="scores_mavg_105.png" descr="scores_mavg_105.png"/>
+                    <pic:cNvPr id="1073741826" name="scores_mavg_101.png"/>
                     <pic:cNvPicPr>
                       <a:picLocks noChangeAspect="1"/>
                     </pic:cNvPicPr>
@@ -229,7 +232,7 @@
                   <pic:spPr>
                     <a:xfrm>
                       <a:off x="0" y="0"/>
-                      <a:ext cx="4053038" cy="3039779"/>
+                      <a:ext cx="4253601" cy="3190201"/>
                     </a:xfrm>
                     <a:prstGeom prst="rect">
                       <a:avLst/>

</xml_diff>

<commit_message>
refactor: Change plot line color
</commit_message>
<xml_diff>
--- a/Report.docx
+++ b/Report.docx
@@ -96,16 +96,6 @@
         </w:rPr>
         <w:t>Learning Algorithm Description:</w:t>
       </w:r>
-    </w:p>
-    <w:p>
-      <w:pPr>
-        <w:pStyle w:val="Body A"/>
-        <w:rPr>
-          <w:b w:val="1"/>
-          <w:bCs w:val="1"/>
-          <w:u w:val="single"/>
-        </w:rPr>
-      </w:pPr>
       <w:r>
         <w:rPr>
           <w:b w:val="1"/>
@@ -119,9 +109,9 @@
               <wp:posOffset>313829</wp:posOffset>
             </wp:positionH>
             <wp:positionV relativeFrom="line">
-              <wp:posOffset>226012</wp:posOffset>
+              <wp:posOffset>201929</wp:posOffset>
             </wp:positionV>
-            <wp:extent cx="3018844" cy="3945262"/>
+            <wp:extent cx="3154522" cy="4111699"/>
             <wp:effectExtent l="0" t="0" r="0" b="0"/>
             <wp:wrapThrough wrapText="bothSides" distL="152400" distR="152400">
               <wp:wrapPolygon edited="1">
@@ -138,7 +128,7 @@
               <a:graphicData uri="http://schemas.openxmlformats.org/drawingml/2006/picture">
                 <pic:pic xmlns:pic="http://schemas.openxmlformats.org/drawingml/2006/picture">
                   <pic:nvPicPr>
-                    <pic:cNvPr id="1073741825" name="Screen Shot 2021-03-20 at 11.23.40 AM.png"/>
+                    <pic:cNvPr id="1073741825" name="Screen Shot 2021-03-20 at 12.57.47 PM.png"/>
                     <pic:cNvPicPr>
                       <a:picLocks noChangeAspect="1"/>
                     </pic:cNvPicPr>
@@ -154,7 +144,7 @@
                   <pic:spPr>
                     <a:xfrm>
                       <a:off x="0" y="0"/>
-                      <a:ext cx="3018844" cy="3945262"/>
+                      <a:ext cx="3154522" cy="4111699"/>
                     </a:xfrm>
                     <a:prstGeom prst="rect">
                       <a:avLst/>
@@ -185,6 +175,16 @@
     <w:p>
       <w:pPr>
         <w:pStyle w:val="Body A"/>
+        <w:rPr>
+          <w:b w:val="1"/>
+          <w:bCs w:val="1"/>
+          <w:u w:val="single"/>
+        </w:rPr>
+      </w:pPr>
+    </w:p>
+    <w:p>
+      <w:pPr>
+        <w:pStyle w:val="Body A"/>
       </w:pPr>
       <w:r>
         <w:rPr>
@@ -197,9 +197,9 @@
               <wp:posOffset>313829</wp:posOffset>
             </wp:positionH>
             <wp:positionV relativeFrom="line">
-              <wp:posOffset>4027209</wp:posOffset>
+              <wp:posOffset>4002547</wp:posOffset>
             </wp:positionV>
-            <wp:extent cx="4253601" cy="3190201"/>
+            <wp:extent cx="4241870" cy="3181402"/>
             <wp:effectExtent l="0" t="0" r="0" b="0"/>
             <wp:wrapThrough wrapText="bothSides" distL="152400" distR="152400">
               <wp:wrapPolygon edited="1">
@@ -232,7 +232,7 @@
                   <pic:spPr>
                     <a:xfrm>
                       <a:off x="0" y="0"/>
-                      <a:ext cx="4253601" cy="3190201"/>
+                      <a:ext cx="4241870" cy="3181402"/>
                     </a:xfrm>
                     <a:prstGeom prst="rect">
                       <a:avLst/>

</xml_diff>